<commit_message>
Add link for GitHub
</commit_message>
<xml_diff>
--- a/Simple Piano with Buzzer Документация.docx
+++ b/Simple Piano with Buzzer Документация.docx
@@ -1693,16 +1693,7 @@
           <w:sz w:val="36"/>
           <w:szCs w:val="36"/>
         </w:rPr>
-        <w:t xml:space="preserve">Има обширна бъдеща реализация в електронните музикални инструменти. </w:t>
-      </w:r>
-      <w:bookmarkStart w:id="0" w:name="_GoBack"/>
-      <w:bookmarkEnd w:id="0"/>
-      <w:r>
-        <w:rPr>
-          <w:sz w:val="36"/>
-          <w:szCs w:val="36"/>
-        </w:rPr>
-        <w:t xml:space="preserve">При изработката на </w:t>
+        <w:t xml:space="preserve">Има обширна бъдеща реализация в електронните музикални инструменти. При изработката на </w:t>
       </w:r>
       <w:proofErr w:type="spellStart"/>
       <w:r>
@@ -1799,8 +1790,10 @@
         <w:spacing w:after="120"/>
         <w:jc w:val="both"/>
         <w:rPr>
-          <w:sz w:val="36"/>
-          <w:szCs w:val="36"/>
+          <w:rStyle w:val="ab"/>
+          <w:sz w:val="36"/>
+          <w:szCs w:val="36"/>
+          <w:lang w:val="en-US"/>
         </w:rPr>
       </w:pPr>
       <w:hyperlink r:id="rId17" w:history="1">
@@ -1811,6 +1804,76 @@
             <w:szCs w:val="36"/>
           </w:rPr>
           <w:t>https://www.tinkercad.com/things/eUwkCw7AKfg-simple-piano-with-buzzer/editel?sharecode=6YjzmTRY8XlyzFfyDp0YER3mubh8tZjq7T4dGWGIiGU</w:t>
+        </w:r>
+      </w:hyperlink>
+    </w:p>
+    <w:p>
+      <w:pPr>
+        <w:pStyle w:val="a7"/>
+        <w:numPr>
+          <w:ilvl w:val="0"/>
+          <w:numId w:val="3"/>
+        </w:numPr>
+        <w:spacing w:after="120"/>
+        <w:jc w:val="both"/>
+        <w:rPr>
+          <w:sz w:val="36"/>
+          <w:szCs w:val="36"/>
+          <w:lang w:val="en-US"/>
+        </w:rPr>
+      </w:pPr>
+      <w:r>
+        <w:rPr>
+          <w:sz w:val="36"/>
+          <w:szCs w:val="36"/>
+        </w:rPr>
+        <w:t xml:space="preserve">Линк към </w:t>
+      </w:r>
+      <w:proofErr w:type="spellStart"/>
+      <w:r>
+        <w:rPr>
+          <w:sz w:val="36"/>
+          <w:szCs w:val="36"/>
+          <w:lang w:val="en-US"/>
+        </w:rPr>
+        <w:t>GitHub</w:t>
+      </w:r>
+      <w:proofErr w:type="spellEnd"/>
+      <w:r>
+        <w:rPr>
+          <w:sz w:val="36"/>
+          <w:szCs w:val="36"/>
+        </w:rPr>
+        <w:t>:</w:t>
+      </w:r>
+    </w:p>
+    <w:p>
+      <w:pPr>
+        <w:spacing w:after="120"/>
+        <w:jc w:val="both"/>
+        <w:rPr>
+          <w:sz w:val="36"/>
+          <w:szCs w:val="36"/>
+        </w:rPr>
+      </w:pPr>
+      <w:hyperlink r:id="rId18" w:history="1">
+        <w:r>
+          <w:rPr>
+            <w:rStyle w:val="ab"/>
+            <w:sz w:val="36"/>
+            <w:szCs w:val="36"/>
+          </w:rPr>
+          <w:t>https://git</w:t>
+        </w:r>
+        <w:bookmarkStart w:id="0" w:name="_GoBack"/>
+        <w:bookmarkEnd w:id="0"/>
+        <w:r>
+          <w:rPr>
+            <w:rStyle w:val="ab"/>
+            <w:sz w:val="36"/>
+            <w:szCs w:val="36"/>
+          </w:rPr>
+          <w:t>hub.com/iliyavasilev/SimplePianoWithBuzzer</w:t>
         </w:r>
       </w:hyperlink>
     </w:p>
@@ -1963,7 +2026,7 @@
   <w:abstractNum w:abstractNumId="0">
     <w:nsid w:val="1E83331A"/>
     <w:multiLevelType w:val="hybridMultilevel"/>
-    <w:tmpl w:val="12E2CBCE"/>
+    <w:tmpl w:val="E1227F56"/>
     <w:lvl w:ilvl="0" w:tplc="04020001">
       <w:start w:val="1"/>
       <w:numFmt w:val="bullet"/>
@@ -3434,7 +3497,7 @@
 </file>
 
 <file path=customXml/itemProps1.xml><?xml version="1.0" encoding="utf-8"?>
-<ds:datastoreItem xmlns:ds="http://schemas.openxmlformats.org/officeDocument/2006/customXml" ds:itemID="{7D0A8F27-90BC-4F02-BA01-B3E8F717FBAB}">
+<ds:datastoreItem xmlns:ds="http://schemas.openxmlformats.org/officeDocument/2006/customXml" ds:itemID="{EDCF946F-A8C9-4B31-A04C-7DA91719F18E}">
   <ds:schemaRefs>
     <ds:schemaRef ds:uri="http://schemas.openxmlformats.org/officeDocument/2006/bibliography"/>
   </ds:schemaRefs>

</xml_diff>